<commit_message>
Added new folder for Reports, moved some files to necessary folders
</commit_message>
<xml_diff>
--- a/FYP Project Documents/C22386123 Final Report.docx
+++ b/FYP Project Documents/C22386123 Final Report.docx
@@ -2,6 +2,315 @@
 <file path=word/document.xml><?xml version="1.0" encoding="utf-8"?>
 <w:document xmlns:wpc="http://schemas.microsoft.com/office/word/2010/wordprocessingCanvas" xmlns:cx="http://schemas.microsoft.com/office/drawing/2014/chartex" xmlns:cx1="http://schemas.microsoft.com/office/drawing/2015/9/8/chartex" xmlns:cx2="http://schemas.microsoft.com/office/drawing/2015/10/21/chartex" xmlns:cx3="http://schemas.microsoft.com/office/drawing/2016/5/9/chartex" xmlns:cx4="http://schemas.microsoft.com/office/drawing/2016/5/10/chartex" xmlns:cx5="http://schemas.microsoft.com/office/drawing/2016/5/11/chartex" xmlns:cx6="http://schemas.microsoft.com/office/drawing/2016/5/12/chartex" xmlns:cx7="http://schemas.microsoft.com/office/drawing/2016/5/13/chartex" xmlns:cx8="http://schemas.microsoft.com/office/drawing/2016/5/14/chartex" xmlns:mc="http://schemas.openxmlformats.org/markup-compatibility/2006" xmlns:aink="http://schemas.microsoft.com/office/drawing/2016/ink" xmlns:am3d="http://schemas.microsoft.com/office/drawing/2017/model3d" xmlns:o="urn:schemas-microsoft-com:office:office" xmlns:oel="http://schemas.microsoft.com/office/2019/extlst" xmlns:r="http://schemas.openxmlformats.org/officeDocument/2006/relationships" xmlns:m="http://schemas.openxmlformats.org/officeDocument/2006/math" xmlns:v="urn:schemas-microsoft-com:vml" xmlns:wp14="http://schemas.microsoft.com/office/word/2010/wordprocessingDrawing" xmlns:wp="http://schemas.openxmlformats.org/drawingml/2006/wordprocessingDrawing" xmlns:w10="urn:schemas-microsoft-com:office:word" xmlns:w="http://schemas.openxmlformats.org/wordprocessingml/2006/main" xmlns:w14="http://schemas.microsoft.com/office/word/2010/wordml" xmlns:w15="http://schemas.microsoft.com/office/word/2012/wordml" xmlns:w16cex="http://schemas.microsoft.com/office/word/2018/wordml/cex" xmlns:w16cid="http://schemas.microsoft.com/office/word/2016/wordml/cid" xmlns:w16="http://schemas.microsoft.com/office/word/2018/wordml" xmlns:w16du="http://schemas.microsoft.com/office/word/2023/wordml/word16du" xmlns:w16sdtdh="http://schemas.microsoft.com/office/word/2020/wordml/sdtdatahash" xmlns:w16sdtfl="http://schemas.microsoft.com/office/word/2024/wordml/sdtformatlock" xmlns:w16se="http://schemas.microsoft.com/office/word/2015/wordml/symex" xmlns:wpg="http://schemas.microsoft.com/office/word/2010/wordprocessingGroup" xmlns:wpi="http://schemas.microsoft.com/office/word/2010/wordprocessingInk" xmlns:wne="http://schemas.microsoft.com/office/word/2006/wordml" xmlns:wps="http://schemas.microsoft.com/office/word/2010/wordprocessingShape" mc:Ignorable="w14 w15 w16se w16cid w16 w16cex w16sdtdh w16sdtfl w16du wp14">
   <w:body>
+    <w:p>
+      <w:pPr>
+        <w:rPr>
+          <w:b/>
+          <w:bCs/>
+        </w:rPr>
+      </w:pPr>
+      <w:r>
+        <w:rPr>
+          <w:b/>
+          <w:bCs/>
+        </w:rPr>
+        <w:t>Project Scope: Sign Spell VR</w:t>
+      </w:r>
+    </w:p>
+    <w:p>
+      <w:pPr>
+        <w:numPr>
+          <w:ilvl w:val="0"/>
+          <w:numId w:val="1"/>
+        </w:numPr>
+      </w:pPr>
+      <w:r>
+        <w:rPr>
+          <w:b/>
+          <w:bCs/>
+        </w:rPr>
+        <w:t>Purpose:</w:t>
+      </w:r>
+      <w:r>
+        <w:br/>
+        <w:t>To provide an accessible, interactive VR platform where users can learn ISL through practice, sentence building, and testing—leveraging Meta Quest 3 hand tracking and Godot 4 development.</w:t>
+      </w:r>
+    </w:p>
+    <w:p>
+      <w:pPr>
+        <w:numPr>
+          <w:ilvl w:val="0"/>
+          <w:numId w:val="1"/>
+        </w:numPr>
+      </w:pPr>
+      <w:r>
+        <w:rPr>
+          <w:b/>
+          <w:bCs/>
+        </w:rPr>
+        <w:t>Key Features:</w:t>
+      </w:r>
+    </w:p>
+    <w:p>
+      <w:pPr>
+        <w:numPr>
+          <w:ilvl w:val="1"/>
+          <w:numId w:val="1"/>
+        </w:numPr>
+      </w:pPr>
+      <w:r>
+        <w:t>ISL letter recognition and practice using real-time hand tracking</w:t>
+      </w:r>
+    </w:p>
+    <w:p>
+      <w:pPr>
+        <w:numPr>
+          <w:ilvl w:val="1"/>
+          <w:numId w:val="1"/>
+        </w:numPr>
+      </w:pPr>
+      <w:r>
+        <w:t>Word and sentence construction modules for users to build short sentences</w:t>
+      </w:r>
+    </w:p>
+    <w:p>
+      <w:pPr>
+        <w:numPr>
+          <w:ilvl w:val="1"/>
+          <w:numId w:val="1"/>
+        </w:numPr>
+      </w:pPr>
+      <w:r>
+        <w:t>Real-time, rule-based feedback on signing accuracy (without requiring machine learning)</w:t>
+      </w:r>
+    </w:p>
+    <w:p>
+      <w:pPr>
+        <w:numPr>
+          <w:ilvl w:val="1"/>
+          <w:numId w:val="1"/>
+        </w:numPr>
+      </w:pPr>
+      <w:r>
+        <w:t>A test mode to assess user knowledge and track progress</w:t>
+      </w:r>
+    </w:p>
+    <w:p>
+      <w:pPr>
+        <w:numPr>
+          <w:ilvl w:val="1"/>
+          <w:numId w:val="1"/>
+        </w:numPr>
+      </w:pPr>
+      <w:r>
+        <w:t>All sign data, templates, and lessons configurable in JSON for future expansion</w:t>
+      </w:r>
+    </w:p>
+    <w:p>
+      <w:pPr>
+        <w:numPr>
+          <w:ilvl w:val="0"/>
+          <w:numId w:val="1"/>
+        </w:numPr>
+      </w:pPr>
+      <w:r>
+        <w:rPr>
+          <w:b/>
+          <w:bCs/>
+        </w:rPr>
+        <w:t>Intended Users:</w:t>
+      </w:r>
+      <w:r>
+        <w:br/>
+        <w:t>ISL learners, interpreters, and peers, focusing on the needs of beginners and those seeking interactive feedback currently missing from video-based and static app solutions.</w:t>
+      </w:r>
+    </w:p>
+    <w:p>
+      <w:pPr>
+        <w:numPr>
+          <w:ilvl w:val="0"/>
+          <w:numId w:val="1"/>
+        </w:numPr>
+      </w:pPr>
+      <w:r>
+        <w:rPr>
+          <w:b/>
+          <w:bCs/>
+        </w:rPr>
+        <w:t>Learning Approach:</w:t>
+      </w:r>
+      <w:r>
+        <w:br/>
+        <w:t>Users advance from learning individual letters to spelling words, forming short sentences, and finally taking a test to measure learning—receiving instant visual/textual feedback throughout.</w:t>
+      </w:r>
+    </w:p>
+    <w:p>
+      <w:pPr>
+        <w:numPr>
+          <w:ilvl w:val="0"/>
+          <w:numId w:val="1"/>
+        </w:numPr>
+      </w:pPr>
+      <w:r>
+        <w:rPr>
+          <w:b/>
+          <w:bCs/>
+        </w:rPr>
+        <w:t>Technology Stack:</w:t>
+      </w:r>
+    </w:p>
+    <w:p>
+      <w:pPr>
+        <w:numPr>
+          <w:ilvl w:val="1"/>
+          <w:numId w:val="1"/>
+        </w:numPr>
+      </w:pPr>
+      <w:r>
+        <w:t>VR development with Godot 4 game engine</w:t>
+      </w:r>
+    </w:p>
+    <w:p>
+      <w:pPr>
+        <w:numPr>
+          <w:ilvl w:val="1"/>
+          <w:numId w:val="1"/>
+        </w:numPr>
+      </w:pPr>
+      <w:r>
+        <w:t>Deployment and hand tracking via Meta Quest 3</w:t>
+      </w:r>
+    </w:p>
+    <w:p>
+      <w:pPr>
+        <w:numPr>
+          <w:ilvl w:val="1"/>
+          <w:numId w:val="1"/>
+        </w:numPr>
+      </w:pPr>
+      <w:r>
+        <w:t>Use of JSON to store gesture templates and learning materials</w:t>
+      </w:r>
+    </w:p>
+    <w:p>
+      <w:pPr>
+        <w:numPr>
+          <w:ilvl w:val="1"/>
+          <w:numId w:val="1"/>
+        </w:numPr>
+      </w:pPr>
+      <w:r>
+        <w:t>Agile methodology guiding incremental research, requirements, implementation, and testing</w:t>
+      </w:r>
+    </w:p>
+    <w:p>
+      <w:pPr>
+        <w:numPr>
+          <w:ilvl w:val="0"/>
+          <w:numId w:val="1"/>
+        </w:numPr>
+      </w:pPr>
+      <w:r>
+        <w:rPr>
+          <w:b/>
+          <w:bCs/>
+        </w:rPr>
+        <w:t>Deliverables:</w:t>
+      </w:r>
+    </w:p>
+    <w:p>
+      <w:pPr>
+        <w:numPr>
+          <w:ilvl w:val="1"/>
+          <w:numId w:val="1"/>
+        </w:numPr>
+      </w:pPr>
+      <w:r>
+        <w:t>Fully functional VR prototype deployed on Meta Quest 3</w:t>
+      </w:r>
+    </w:p>
+    <w:p>
+      <w:pPr>
+        <w:numPr>
+          <w:ilvl w:val="1"/>
+          <w:numId w:val="1"/>
+        </w:numPr>
+      </w:pPr>
+      <w:r>
+        <w:t>Documentation (including design diagrams, setup instructions, and evaluation summaries)</w:t>
+      </w:r>
+    </w:p>
+    <w:p>
+      <w:pPr>
+        <w:numPr>
+          <w:ilvl w:val="1"/>
+          <w:numId w:val="1"/>
+        </w:numPr>
+      </w:pPr>
+      <w:r>
+        <w:lastRenderedPageBreak/>
+        <w:t>User feedback and usability results from ISL learners and peers</w:t>
+      </w:r>
+    </w:p>
+    <w:p>
+      <w:pPr>
+        <w:numPr>
+          <w:ilvl w:val="1"/>
+          <w:numId w:val="1"/>
+        </w:numPr>
+      </w:pPr>
+      <w:r>
+        <w:t>Source code and data assets, demonstrated via a usage video</w:t>
+      </w:r>
+    </w:p>
+    <w:p>
+      <w:pPr>
+        <w:numPr>
+          <w:ilvl w:val="0"/>
+          <w:numId w:val="1"/>
+        </w:numPr>
+      </w:pPr>
+      <w:r>
+        <w:rPr>
+          <w:b/>
+          <w:bCs/>
+        </w:rPr>
+        <w:t>Limitations:</w:t>
+      </w:r>
+    </w:p>
+    <w:p>
+      <w:pPr>
+        <w:numPr>
+          <w:ilvl w:val="1"/>
+          <w:numId w:val="1"/>
+        </w:numPr>
+      </w:pPr>
+      <w:r>
+        <w:t>Focuses on ISL rather than ASL, with two-hand tracking and grammar</w:t>
+      </w:r>
+    </w:p>
+    <w:p>
+      <w:pPr>
+        <w:numPr>
+          <w:ilvl w:val="1"/>
+          <w:numId w:val="1"/>
+        </w:numPr>
+      </w:pPr>
+      <w:r>
+        <w:t>Prioritizes rule-based recognition for speed; machine learning considered for future versions</w:t>
+      </w:r>
+    </w:p>
+    <w:p>
+      <w:pPr>
+        <w:numPr>
+          <w:ilvl w:val="1"/>
+          <w:numId w:val="1"/>
+        </w:numPr>
+      </w:pPr>
+      <w:r>
+        <w:t>Designed as a prototype with practical functionality and documented potential for further academic and technical development</w:t>
+      </w:r>
+    </w:p>
     <w:p/>
     <w:sectPr>
       <w:pgSz w:w="11906" w:h="16838"/>
@@ -11,6 +320,163 @@
     </w:sectPr>
   </w:body>
 </w:document>
+</file>
+
+<file path=word/numbering.xml><?xml version="1.0" encoding="utf-8"?>
+<w:numbering xmlns:wpc="http://schemas.microsoft.com/office/word/2010/wordprocessingCanvas" xmlns:cx="http://schemas.microsoft.com/office/drawing/2014/chartex" xmlns:cx1="http://schemas.microsoft.com/office/drawing/2015/9/8/chartex" xmlns:cx2="http://schemas.microsoft.com/office/drawing/2015/10/21/chartex" xmlns:cx3="http://schemas.microsoft.com/office/drawing/2016/5/9/chartex" xmlns:cx4="http://schemas.microsoft.com/office/drawing/2016/5/10/chartex" xmlns:cx5="http://schemas.microsoft.com/office/drawing/2016/5/11/chartex" xmlns:cx6="http://schemas.microsoft.com/office/drawing/2016/5/12/chartex" xmlns:cx7="http://schemas.microsoft.com/office/drawing/2016/5/13/chartex" xmlns:cx8="http://schemas.microsoft.com/office/drawing/2016/5/14/chartex" xmlns:mc="http://schemas.openxmlformats.org/markup-compatibility/2006" xmlns:aink="http://schemas.microsoft.com/office/drawing/2016/ink" xmlns:am3d="http://schemas.microsoft.com/office/drawing/2017/model3d" xmlns:o="urn:schemas-microsoft-com:office:office" xmlns:oel="http://schemas.microsoft.com/office/2019/extlst" xmlns:r="http://schemas.openxmlformats.org/officeDocument/2006/relationships" xmlns:m="http://schemas.openxmlformats.org/officeDocument/2006/math" xmlns:v="urn:schemas-microsoft-com:vml" xmlns:wp14="http://schemas.microsoft.com/office/word/2010/wordprocessingDrawing" xmlns:wp="http://schemas.openxmlformats.org/drawingml/2006/wordprocessingDrawing" xmlns:w10="urn:schemas-microsoft-com:office:word" xmlns:w="http://schemas.openxmlformats.org/wordprocessingml/2006/main" xmlns:w14="http://schemas.microsoft.com/office/word/2010/wordml" xmlns:w15="http://schemas.microsoft.com/office/word/2012/wordml" xmlns:w16cex="http://schemas.microsoft.com/office/word/2018/wordml/cex" xmlns:w16cid="http://schemas.microsoft.com/office/word/2016/wordml/cid" xmlns:w16="http://schemas.microsoft.com/office/word/2018/wordml" xmlns:w16du="http://schemas.microsoft.com/office/word/2023/wordml/word16du" xmlns:w16sdtdh="http://schemas.microsoft.com/office/word/2020/wordml/sdtdatahash" xmlns:w16sdtfl="http://schemas.microsoft.com/office/word/2024/wordml/sdtformatlock" xmlns:w16se="http://schemas.microsoft.com/office/word/2015/wordml/symex" xmlns:wpg="http://schemas.microsoft.com/office/word/2010/wordprocessingGroup" xmlns:wpi="http://schemas.microsoft.com/office/word/2010/wordprocessingInk" xmlns:wne="http://schemas.microsoft.com/office/word/2006/wordml" xmlns:wps="http://schemas.microsoft.com/office/word/2010/wordprocessingShape" mc:Ignorable="w14 w15 w16se w16cid w16 w16cex w16sdtdh w16sdtfl w16du wp14">
+  <w:abstractNum w:abstractNumId="0" w15:restartNumberingAfterBreak="0">
+    <w:nsid w:val="45AA4707"/>
+    <w:multiLevelType w:val="multilevel"/>
+    <w:tmpl w:val="269C7A04"/>
+    <w:lvl w:ilvl="0">
+      <w:start w:val="1"/>
+      <w:numFmt w:val="bullet"/>
+      <w:lvlText w:val=""/>
+      <w:lvlJc w:val="left"/>
+      <w:pPr>
+        <w:tabs>
+          <w:tab w:val="num" w:pos="720"/>
+        </w:tabs>
+        <w:ind w:left="720" w:hanging="360"/>
+      </w:pPr>
+      <w:rPr>
+        <w:rFonts w:ascii="Symbol" w:hAnsi="Symbol" w:hint="default"/>
+        <w:sz w:val="20"/>
+      </w:rPr>
+    </w:lvl>
+    <w:lvl w:ilvl="1">
+      <w:start w:val="1"/>
+      <w:numFmt w:val="bullet"/>
+      <w:lvlText w:val=""/>
+      <w:lvlJc w:val="left"/>
+      <w:pPr>
+        <w:tabs>
+          <w:tab w:val="num" w:pos="1440"/>
+        </w:tabs>
+        <w:ind w:left="1440" w:hanging="360"/>
+      </w:pPr>
+      <w:rPr>
+        <w:rFonts w:ascii="Symbol" w:hAnsi="Symbol" w:hint="default"/>
+        <w:sz w:val="20"/>
+      </w:rPr>
+    </w:lvl>
+    <w:lvl w:ilvl="2" w:tentative="1">
+      <w:start w:val="1"/>
+      <w:numFmt w:val="bullet"/>
+      <w:lvlText w:val=""/>
+      <w:lvlJc w:val="left"/>
+      <w:pPr>
+        <w:tabs>
+          <w:tab w:val="num" w:pos="2160"/>
+        </w:tabs>
+        <w:ind w:left="2160" w:hanging="360"/>
+      </w:pPr>
+      <w:rPr>
+        <w:rFonts w:ascii="Symbol" w:hAnsi="Symbol" w:hint="default"/>
+        <w:sz w:val="20"/>
+      </w:rPr>
+    </w:lvl>
+    <w:lvl w:ilvl="3" w:tentative="1">
+      <w:start w:val="1"/>
+      <w:numFmt w:val="bullet"/>
+      <w:lvlText w:val=""/>
+      <w:lvlJc w:val="left"/>
+      <w:pPr>
+        <w:tabs>
+          <w:tab w:val="num" w:pos="2880"/>
+        </w:tabs>
+        <w:ind w:left="2880" w:hanging="360"/>
+      </w:pPr>
+      <w:rPr>
+        <w:rFonts w:ascii="Symbol" w:hAnsi="Symbol" w:hint="default"/>
+        <w:sz w:val="20"/>
+      </w:rPr>
+    </w:lvl>
+    <w:lvl w:ilvl="4" w:tentative="1">
+      <w:start w:val="1"/>
+      <w:numFmt w:val="bullet"/>
+      <w:lvlText w:val=""/>
+      <w:lvlJc w:val="left"/>
+      <w:pPr>
+        <w:tabs>
+          <w:tab w:val="num" w:pos="3600"/>
+        </w:tabs>
+        <w:ind w:left="3600" w:hanging="360"/>
+      </w:pPr>
+      <w:rPr>
+        <w:rFonts w:ascii="Symbol" w:hAnsi="Symbol" w:hint="default"/>
+        <w:sz w:val="20"/>
+      </w:rPr>
+    </w:lvl>
+    <w:lvl w:ilvl="5" w:tentative="1">
+      <w:start w:val="1"/>
+      <w:numFmt w:val="bullet"/>
+      <w:lvlText w:val=""/>
+      <w:lvlJc w:val="left"/>
+      <w:pPr>
+        <w:tabs>
+          <w:tab w:val="num" w:pos="4320"/>
+        </w:tabs>
+        <w:ind w:left="4320" w:hanging="360"/>
+      </w:pPr>
+      <w:rPr>
+        <w:rFonts w:ascii="Symbol" w:hAnsi="Symbol" w:hint="default"/>
+        <w:sz w:val="20"/>
+      </w:rPr>
+    </w:lvl>
+    <w:lvl w:ilvl="6" w:tentative="1">
+      <w:start w:val="1"/>
+      <w:numFmt w:val="bullet"/>
+      <w:lvlText w:val=""/>
+      <w:lvlJc w:val="left"/>
+      <w:pPr>
+        <w:tabs>
+          <w:tab w:val="num" w:pos="5040"/>
+        </w:tabs>
+        <w:ind w:left="5040" w:hanging="360"/>
+      </w:pPr>
+      <w:rPr>
+        <w:rFonts w:ascii="Symbol" w:hAnsi="Symbol" w:hint="default"/>
+        <w:sz w:val="20"/>
+      </w:rPr>
+    </w:lvl>
+    <w:lvl w:ilvl="7" w:tentative="1">
+      <w:start w:val="1"/>
+      <w:numFmt w:val="bullet"/>
+      <w:lvlText w:val=""/>
+      <w:lvlJc w:val="left"/>
+      <w:pPr>
+        <w:tabs>
+          <w:tab w:val="num" w:pos="5760"/>
+        </w:tabs>
+        <w:ind w:left="5760" w:hanging="360"/>
+      </w:pPr>
+      <w:rPr>
+        <w:rFonts w:ascii="Symbol" w:hAnsi="Symbol" w:hint="default"/>
+        <w:sz w:val="20"/>
+      </w:rPr>
+    </w:lvl>
+    <w:lvl w:ilvl="8" w:tentative="1">
+      <w:start w:val="1"/>
+      <w:numFmt w:val="bullet"/>
+      <w:lvlText w:val=""/>
+      <w:lvlJc w:val="left"/>
+      <w:pPr>
+        <w:tabs>
+          <w:tab w:val="num" w:pos="6480"/>
+        </w:tabs>
+        <w:ind w:left="6480" w:hanging="360"/>
+      </w:pPr>
+      <w:rPr>
+        <w:rFonts w:ascii="Symbol" w:hAnsi="Symbol" w:hint="default"/>
+        <w:sz w:val="20"/>
+      </w:rPr>
+    </w:lvl>
+  </w:abstractNum>
+  <w:num w:numId="1" w16cid:durableId="1102071114">
+    <w:abstractNumId w:val="0"/>
+  </w:num>
+</w:numbering>
 </file>
 
 <file path=word/styles.xml><?xml version="1.0" encoding="utf-8"?>
@@ -616,7 +1082,6 @@
   <w:style w:type="character" w:default="1" w:styleId="DefaultParagraphFont">
     <w:name w:val="Default Paragraph Font"/>
     <w:uiPriority w:val="1"/>
-    <w:semiHidden/>
     <w:unhideWhenUsed/>
   </w:style>
   <w:style w:type="table" w:default="1" w:styleId="TableNormal">

</xml_diff>